<commit_message>
AA Assignment6 : Starting up assignment6
</commit_message>
<xml_diff>
--- a/Aprendizaje automático y minería de datos/Practica4/Documents/MemoriaPractica4.docx
+++ b/Aprendizaje automático y minería de datos/Practica4/Documents/MemoriaPractica4.docx
@@ -13886,54 +13886,1267 @@
         </w:rPr>
       </w:pPr>
     </w:p>
+    <w:p>
+      <w:pPr>
+        <w:rPr>
+          <w:lang w:val="en-US"/>
+        </w:rPr>
+      </w:pPr>
+    </w:p>
+    <w:p>
+      <w:pPr>
+        <w:rPr>
+          <w:lang w:val="en-US"/>
+        </w:rPr>
+      </w:pPr>
+    </w:p>
+    <w:p>
+      <w:pPr>
+        <w:rPr>
+          <w:lang w:val="en-US"/>
+        </w:rPr>
+      </w:pPr>
+    </w:p>
+    <w:p>
+      <w:pPr>
+        <w:rPr>
+          <w:lang w:val="en-US"/>
+        </w:rPr>
+      </w:pPr>
+    </w:p>
+    <w:p>
+      <w:pPr>
+        <w:rPr>
+          <w:lang w:val="en-US"/>
+        </w:rPr>
+      </w:pPr>
+    </w:p>
+    <w:p>
+      <w:pPr>
+        <w:rPr>
+          <w:lang w:val="en-US"/>
+        </w:rPr>
+      </w:pPr>
+    </w:p>
+    <w:p>
+      <w:pPr>
+        <w:rPr>
+          <w:lang w:val="en-US"/>
+        </w:rPr>
+      </w:pPr>
+    </w:p>
+    <w:p>
+      <w:pPr>
+        <w:rPr>
+          <w:lang w:val="en-US"/>
+        </w:rPr>
+      </w:pPr>
+    </w:p>
+    <w:p>
+      <w:pPr>
+        <w:rPr>
+          <w:lang w:val="en-US"/>
+        </w:rPr>
+      </w:pPr>
+    </w:p>
+    <w:p>
+      <w:pPr>
+        <w:shd w:val="clear" w:color="auto" w:fill="1E1E1E"/>
+        <w:spacing w:after="0" w:line="285" w:lineRule="atLeast"/>
+        <w:rPr>
+          <w:rFonts w:ascii="Consolas" w:eastAsia="Times New Roman" w:hAnsi="Consolas" w:cs="Times New Roman"/>
+          <w:color w:val="D4D4D4"/>
+          <w:sz w:val="21"/>
+          <w:szCs w:val="21"/>
+          <w:lang w:val="en-US" w:eastAsia="es-ES"/>
+        </w:rPr>
+      </w:pPr>
+      <w:r>
+        <w:rPr>
+          <w:rFonts w:ascii="Consolas" w:eastAsia="Times New Roman" w:hAnsi="Consolas" w:cs="Times New Roman"/>
+          <w:color w:val="D4D4D4"/>
+          <w:sz w:val="21"/>
+          <w:szCs w:val="21"/>
+          <w:lang w:val="en-US" w:eastAsia="es-ES"/>
+        </w:rPr>
+        <w:t>    </w:t>
+      </w:r>
+      <w:r>
+        <w:rPr>
+          <w:rFonts w:ascii="Consolas" w:eastAsia="Times New Roman" w:hAnsi="Consolas" w:cs="Times New Roman"/>
+          <w:color w:val="569CD6"/>
+          <w:sz w:val="21"/>
+          <w:szCs w:val="21"/>
+          <w:lang w:val="en-US" w:eastAsia="es-ES"/>
+        </w:rPr>
+        <w:t>def</w:t>
+      </w:r>
+      <w:r>
+        <w:rPr>
+          <w:rFonts w:ascii="Consolas" w:eastAsia="Times New Roman" w:hAnsi="Consolas" w:cs="Times New Roman"/>
+          <w:color w:val="D4D4D4"/>
+          <w:sz w:val="21"/>
+          <w:szCs w:val="21"/>
+          <w:lang w:val="en-US" w:eastAsia="es-ES"/>
+        </w:rPr>
+        <w:t> </w:t>
+      </w:r>
+      <w:proofErr w:type="spellStart"/>
+      <w:r>
+        <w:rPr>
+          <w:rFonts w:ascii="Consolas" w:eastAsia="Times New Roman" w:hAnsi="Consolas" w:cs="Times New Roman"/>
+          <w:color w:val="DCDCAA"/>
+          <w:sz w:val="21"/>
+          <w:szCs w:val="21"/>
+          <w:lang w:val="en-US" w:eastAsia="es-ES"/>
+        </w:rPr>
+        <w:t>reduced_cost_func</w:t>
+      </w:r>
+      <w:proofErr w:type="spellEnd"/>
+      <w:r>
+        <w:rPr>
+          <w:rFonts w:ascii="Consolas" w:eastAsia="Times New Roman" w:hAnsi="Consolas" w:cs="Times New Roman"/>
+          <w:color w:val="D4D4D4"/>
+          <w:sz w:val="21"/>
+          <w:szCs w:val="21"/>
+          <w:lang w:val="en-US" w:eastAsia="es-ES"/>
+        </w:rPr>
+        <w:t>(</w:t>
+      </w:r>
+      <w:r>
+        <w:rPr>
+          <w:rFonts w:ascii="Consolas" w:eastAsia="Times New Roman" w:hAnsi="Consolas" w:cs="Times New Roman"/>
+          <w:color w:val="9CDCFE"/>
+          <w:sz w:val="21"/>
+          <w:szCs w:val="21"/>
+          <w:lang w:val="en-US" w:eastAsia="es-ES"/>
+        </w:rPr>
+        <w:t>p</w:t>
+      </w:r>
+      <w:r>
+        <w:rPr>
+          <w:rFonts w:ascii="Consolas" w:eastAsia="Times New Roman" w:hAnsi="Consolas" w:cs="Times New Roman"/>
+          <w:color w:val="D4D4D4"/>
+          <w:sz w:val="21"/>
+          <w:szCs w:val="21"/>
+          <w:lang w:val="en-US" w:eastAsia="es-ES"/>
+        </w:rPr>
+        <w:t>):</w:t>
+      </w:r>
+    </w:p>
+    <w:p>
+      <w:pPr>
+        <w:shd w:val="clear" w:color="auto" w:fill="1E1E1E"/>
+        <w:spacing w:after="0" w:line="285" w:lineRule="atLeast"/>
+        <w:rPr>
+          <w:rFonts w:ascii="Consolas" w:eastAsia="Times New Roman" w:hAnsi="Consolas" w:cs="Times New Roman"/>
+          <w:color w:val="D4D4D4"/>
+          <w:sz w:val="21"/>
+          <w:szCs w:val="21"/>
+          <w:lang w:val="en-US" w:eastAsia="es-ES"/>
+        </w:rPr>
+      </w:pPr>
+      <w:r>
+        <w:rPr>
+          <w:rFonts w:ascii="Consolas" w:eastAsia="Times New Roman" w:hAnsi="Consolas" w:cs="Times New Roman"/>
+          <w:color w:val="D4D4D4"/>
+          <w:sz w:val="21"/>
+          <w:szCs w:val="21"/>
+          <w:lang w:val="en-US" w:eastAsia="es-ES"/>
+        </w:rPr>
+        <w:t>        </w:t>
+      </w:r>
+      <w:r>
+        <w:rPr>
+          <w:rFonts w:ascii="Consolas" w:eastAsia="Times New Roman" w:hAnsi="Consolas" w:cs="Times New Roman"/>
+          <w:color w:val="CE9178"/>
+          <w:sz w:val="21"/>
+          <w:szCs w:val="21"/>
+          <w:lang w:val="en-US" w:eastAsia="es-ES"/>
+        </w:rPr>
+        <w:t>""" Cheaply decorated </w:t>
+      </w:r>
+      <w:proofErr w:type="spellStart"/>
+      <w:r>
+        <w:rPr>
+          <w:rFonts w:ascii="Consolas" w:eastAsia="Times New Roman" w:hAnsi="Consolas" w:cs="Times New Roman"/>
+          <w:color w:val="CE9178"/>
+          <w:sz w:val="21"/>
+          <w:szCs w:val="21"/>
+          <w:lang w:val="en-US" w:eastAsia="es-ES"/>
+        </w:rPr>
+        <w:t>nnCostFunction</w:t>
+      </w:r>
+      <w:proofErr w:type="spellEnd"/>
+      <w:r>
+        <w:rPr>
+          <w:rFonts w:ascii="Consolas" w:eastAsia="Times New Roman" w:hAnsi="Consolas" w:cs="Times New Roman"/>
+          <w:color w:val="CE9178"/>
+          <w:sz w:val="21"/>
+          <w:szCs w:val="21"/>
+          <w:lang w:val="en-US" w:eastAsia="es-ES"/>
+        </w:rPr>
+        <w:t> """</w:t>
+      </w:r>
+    </w:p>
+    <w:p>
+      <w:pPr>
+        <w:shd w:val="clear" w:color="auto" w:fill="1E1E1E"/>
+        <w:spacing w:after="0" w:line="285" w:lineRule="atLeast"/>
+        <w:rPr>
+          <w:rFonts w:ascii="Consolas" w:eastAsia="Times New Roman" w:hAnsi="Consolas" w:cs="Times New Roman"/>
+          <w:color w:val="D4D4D4"/>
+          <w:sz w:val="21"/>
+          <w:szCs w:val="21"/>
+          <w:lang w:val="en-US" w:eastAsia="es-ES"/>
+        </w:rPr>
+      </w:pPr>
+      <w:r>
+        <w:rPr>
+          <w:rFonts w:ascii="Consolas" w:eastAsia="Times New Roman" w:hAnsi="Consolas" w:cs="Times New Roman"/>
+          <w:color w:val="D4D4D4"/>
+          <w:sz w:val="21"/>
+          <w:szCs w:val="21"/>
+          <w:lang w:val="en-US" w:eastAsia="es-ES"/>
+        </w:rPr>
+        <w:t>        </w:t>
+      </w:r>
+      <w:r>
+        <w:rPr>
+          <w:rFonts w:ascii="Consolas" w:eastAsia="Times New Roman" w:hAnsi="Consolas" w:cs="Times New Roman"/>
+          <w:color w:val="C586C0"/>
+          <w:sz w:val="21"/>
+          <w:szCs w:val="21"/>
+          <w:lang w:val="en-US" w:eastAsia="es-ES"/>
+        </w:rPr>
+        <w:t>return</w:t>
+      </w:r>
+      <w:r>
+        <w:rPr>
+          <w:rFonts w:ascii="Consolas" w:eastAsia="Times New Roman" w:hAnsi="Consolas" w:cs="Times New Roman"/>
+          <w:color w:val="D4D4D4"/>
+          <w:sz w:val="21"/>
+          <w:szCs w:val="21"/>
+          <w:lang w:val="en-US" w:eastAsia="es-ES"/>
+        </w:rPr>
+        <w:t> </w:t>
+      </w:r>
+      <w:proofErr w:type="gramStart"/>
+      <w:r>
+        <w:rPr>
+          <w:rFonts w:ascii="Consolas" w:eastAsia="Times New Roman" w:hAnsi="Consolas" w:cs="Times New Roman"/>
+          <w:color w:val="D4D4D4"/>
+          <w:sz w:val="21"/>
+          <w:szCs w:val="21"/>
+          <w:lang w:val="en-US" w:eastAsia="es-ES"/>
+        </w:rPr>
+        <w:t>costNN(</w:t>
+      </w:r>
+      <w:proofErr w:type="gramEnd"/>
+      <w:r>
+        <w:rPr>
+          <w:rFonts w:ascii="Consolas" w:eastAsia="Times New Roman" w:hAnsi="Consolas" w:cs="Times New Roman"/>
+          <w:color w:val="D4D4D4"/>
+          <w:sz w:val="21"/>
+          <w:szCs w:val="21"/>
+          <w:lang w:val="en-US" w:eastAsia="es-ES"/>
+        </w:rPr>
+        <w:t>p, input_layer_size, hidden_layer_size, num_labels,</w:t>
+      </w:r>
+    </w:p>
+    <w:p>
+      <w:pPr>
+        <w:shd w:val="clear" w:color="auto" w:fill="1E1E1E"/>
+        <w:spacing w:after="0" w:line="285" w:lineRule="atLeast"/>
+        <w:rPr>
+          <w:rFonts w:ascii="Consolas" w:eastAsia="Times New Roman" w:hAnsi="Consolas" w:cs="Times New Roman"/>
+          <w:color w:val="D4D4D4"/>
+          <w:sz w:val="21"/>
+          <w:szCs w:val="21"/>
+          <w:lang w:val="en-US" w:eastAsia="es-ES"/>
+        </w:rPr>
+      </w:pPr>
+      <w:r>
+        <w:rPr>
+          <w:rFonts w:ascii="Consolas" w:eastAsia="Times New Roman" w:hAnsi="Consolas" w:cs="Times New Roman"/>
+          <w:color w:val="D4D4D4"/>
+          <w:sz w:val="21"/>
+          <w:szCs w:val="21"/>
+          <w:lang w:val="en-US" w:eastAsia="es-ES"/>
+        </w:rPr>
+        <w:t>                      X, </w:t>
+      </w:r>
+      <w:proofErr w:type="spellStart"/>
+      <w:r>
+        <w:rPr>
+          <w:rFonts w:ascii="Consolas" w:eastAsia="Times New Roman" w:hAnsi="Consolas" w:cs="Times New Roman"/>
+          <w:color w:val="D4D4D4"/>
+          <w:sz w:val="21"/>
+          <w:szCs w:val="21"/>
+          <w:lang w:val="en-US" w:eastAsia="es-ES"/>
+        </w:rPr>
+        <w:t>ys</w:t>
+      </w:r>
+      <w:proofErr w:type="spellEnd"/>
+      <w:r>
+        <w:rPr>
+          <w:rFonts w:ascii="Consolas" w:eastAsia="Times New Roman" w:hAnsi="Consolas" w:cs="Times New Roman"/>
+          <w:color w:val="D4D4D4"/>
+          <w:sz w:val="21"/>
+          <w:szCs w:val="21"/>
+          <w:lang w:val="en-US" w:eastAsia="es-ES"/>
+        </w:rPr>
+        <w:t>, </w:t>
+      </w:r>
+      <w:proofErr w:type="spellStart"/>
+      <w:r>
+        <w:rPr>
+          <w:rFonts w:ascii="Consolas" w:eastAsia="Times New Roman" w:hAnsi="Consolas" w:cs="Times New Roman"/>
+          <w:color w:val="D4D4D4"/>
+          <w:sz w:val="21"/>
+          <w:szCs w:val="21"/>
+          <w:lang w:val="en-US" w:eastAsia="es-ES"/>
+        </w:rPr>
+        <w:t>reg_</w:t>
+      </w:r>
+      <w:proofErr w:type="gramStart"/>
+      <w:r>
+        <w:rPr>
+          <w:rFonts w:ascii="Consolas" w:eastAsia="Times New Roman" w:hAnsi="Consolas" w:cs="Times New Roman"/>
+          <w:color w:val="D4D4D4"/>
+          <w:sz w:val="21"/>
+          <w:szCs w:val="21"/>
+          <w:lang w:val="en-US" w:eastAsia="es-ES"/>
+        </w:rPr>
+        <w:t>param</w:t>
+      </w:r>
+      <w:proofErr w:type="spellEnd"/>
+      <w:r>
+        <w:rPr>
+          <w:rFonts w:ascii="Consolas" w:eastAsia="Times New Roman" w:hAnsi="Consolas" w:cs="Times New Roman"/>
+          <w:color w:val="D4D4D4"/>
+          <w:sz w:val="21"/>
+          <w:szCs w:val="21"/>
+          <w:lang w:val="en-US" w:eastAsia="es-ES"/>
+        </w:rPr>
+        <w:t>)[</w:t>
+      </w:r>
+      <w:proofErr w:type="gramEnd"/>
+      <w:r>
+        <w:rPr>
+          <w:rFonts w:ascii="Consolas" w:eastAsia="Times New Roman" w:hAnsi="Consolas" w:cs="Times New Roman"/>
+          <w:color w:val="B5CEA8"/>
+          <w:sz w:val="21"/>
+          <w:szCs w:val="21"/>
+          <w:lang w:val="en-US" w:eastAsia="es-ES"/>
+        </w:rPr>
+        <w:t>0</w:t>
+      </w:r>
+      <w:r>
+        <w:rPr>
+          <w:rFonts w:ascii="Consolas" w:eastAsia="Times New Roman" w:hAnsi="Consolas" w:cs="Times New Roman"/>
+          <w:color w:val="D4D4D4"/>
+          <w:sz w:val="21"/>
+          <w:szCs w:val="21"/>
+          <w:lang w:val="en-US" w:eastAsia="es-ES"/>
+        </w:rPr>
+        <w:t>]</w:t>
+      </w:r>
+    </w:p>
+    <w:p>
+      <w:pPr>
+        <w:shd w:val="clear" w:color="auto" w:fill="1E1E1E"/>
+        <w:spacing w:after="0" w:line="285" w:lineRule="atLeast"/>
+        <w:rPr>
+          <w:rFonts w:ascii="Consolas" w:eastAsia="Times New Roman" w:hAnsi="Consolas" w:cs="Times New Roman"/>
+          <w:color w:val="D4D4D4"/>
+          <w:sz w:val="21"/>
+          <w:szCs w:val="21"/>
+          <w:lang w:val="en-US" w:eastAsia="es-ES"/>
+        </w:rPr>
+      </w:pPr>
+    </w:p>
+    <w:p>
+      <w:pPr>
+        <w:shd w:val="clear" w:color="auto" w:fill="1E1E1E"/>
+        <w:spacing w:after="0" w:line="285" w:lineRule="atLeast"/>
+        <w:rPr>
+          <w:rFonts w:ascii="Consolas" w:eastAsia="Times New Roman" w:hAnsi="Consolas" w:cs="Times New Roman"/>
+          <w:color w:val="D4D4D4"/>
+          <w:sz w:val="21"/>
+          <w:szCs w:val="21"/>
+          <w:lang w:val="en-US" w:eastAsia="es-ES"/>
+        </w:rPr>
+      </w:pPr>
+      <w:r>
+        <w:rPr>
+          <w:rFonts w:ascii="Consolas" w:eastAsia="Times New Roman" w:hAnsi="Consolas" w:cs="Times New Roman"/>
+          <w:color w:val="D4D4D4"/>
+          <w:sz w:val="21"/>
+          <w:szCs w:val="21"/>
+          <w:lang w:val="en-US" w:eastAsia="es-ES"/>
+        </w:rPr>
+        <w:t>    numgrad = </w:t>
+      </w:r>
+      <w:proofErr w:type="gramStart"/>
+      <w:r>
+        <w:rPr>
+          <w:rFonts w:ascii="Consolas" w:eastAsia="Times New Roman" w:hAnsi="Consolas" w:cs="Times New Roman"/>
+          <w:color w:val="D4D4D4"/>
+          <w:sz w:val="21"/>
+          <w:szCs w:val="21"/>
+          <w:lang w:val="en-US" w:eastAsia="es-ES"/>
+        </w:rPr>
+        <w:t>computeNumericalGradient(</w:t>
+      </w:r>
+      <w:proofErr w:type="gramEnd"/>
+      <w:r>
+        <w:rPr>
+          <w:rFonts w:ascii="Consolas" w:eastAsia="Times New Roman" w:hAnsi="Consolas" w:cs="Times New Roman"/>
+          <w:color w:val="D4D4D4"/>
+          <w:sz w:val="21"/>
+          <w:szCs w:val="21"/>
+          <w:lang w:val="en-US" w:eastAsia="es-ES"/>
+        </w:rPr>
+        <w:t>reduced_cost_func, nn_params)</w:t>
+      </w:r>
+    </w:p>
+    <w:p>
+      <w:pPr>
+        <w:shd w:val="clear" w:color="auto" w:fill="1E1E1E"/>
+        <w:spacing w:after="0" w:line="285" w:lineRule="atLeast"/>
+        <w:rPr>
+          <w:rFonts w:ascii="Consolas" w:eastAsia="Times New Roman" w:hAnsi="Consolas" w:cs="Times New Roman"/>
+          <w:color w:val="D4D4D4"/>
+          <w:sz w:val="21"/>
+          <w:szCs w:val="21"/>
+          <w:lang w:val="en-US" w:eastAsia="es-ES"/>
+        </w:rPr>
+      </w:pPr>
+    </w:p>
+    <w:p>
+      <w:pPr>
+        <w:shd w:val="clear" w:color="auto" w:fill="1E1E1E"/>
+        <w:spacing w:after="0" w:line="285" w:lineRule="atLeast"/>
+        <w:rPr>
+          <w:rFonts w:ascii="Consolas" w:eastAsia="Times New Roman" w:hAnsi="Consolas" w:cs="Times New Roman"/>
+          <w:color w:val="D4D4D4"/>
+          <w:sz w:val="21"/>
+          <w:szCs w:val="21"/>
+          <w:lang w:val="en-US" w:eastAsia="es-ES"/>
+        </w:rPr>
+      </w:pPr>
+      <w:r>
+        <w:rPr>
+          <w:rFonts w:ascii="Consolas" w:eastAsia="Times New Roman" w:hAnsi="Consolas" w:cs="Times New Roman"/>
+          <w:color w:val="D4D4D4"/>
+          <w:sz w:val="21"/>
+          <w:szCs w:val="21"/>
+          <w:lang w:val="en-US" w:eastAsia="es-ES"/>
+        </w:rPr>
+        <w:t>    </w:t>
+      </w:r>
+      <w:r>
+        <w:rPr>
+          <w:rFonts w:ascii="Consolas" w:eastAsia="Times New Roman" w:hAnsi="Consolas" w:cs="Times New Roman"/>
+          <w:color w:val="6A9955"/>
+          <w:sz w:val="21"/>
+          <w:szCs w:val="21"/>
+          <w:lang w:val="en-US" w:eastAsia="es-ES"/>
+        </w:rPr>
+        <w:t># Check two gradients</w:t>
+      </w:r>
+    </w:p>
+    <w:p>
+      <w:pPr>
+        <w:shd w:val="clear" w:color="auto" w:fill="1E1E1E"/>
+        <w:spacing w:after="0" w:line="285" w:lineRule="atLeast"/>
+        <w:rPr>
+          <w:rFonts w:ascii="Consolas" w:eastAsia="Times New Roman" w:hAnsi="Consolas" w:cs="Times New Roman"/>
+          <w:color w:val="D4D4D4"/>
+          <w:sz w:val="21"/>
+          <w:szCs w:val="21"/>
+          <w:lang w:val="en-US" w:eastAsia="es-ES"/>
+        </w:rPr>
+      </w:pPr>
+      <w:r>
+        <w:rPr>
+          <w:rFonts w:ascii="Consolas" w:eastAsia="Times New Roman" w:hAnsi="Consolas" w:cs="Times New Roman"/>
+          <w:color w:val="D4D4D4"/>
+          <w:sz w:val="21"/>
+          <w:szCs w:val="21"/>
+          <w:lang w:val="en-US" w:eastAsia="es-ES"/>
+        </w:rPr>
+        <w:t>    </w:t>
+      </w:r>
+      <w:proofErr w:type="spellStart"/>
+      <w:proofErr w:type="gramStart"/>
+      <w:r>
+        <w:rPr>
+          <w:rFonts w:ascii="Consolas" w:eastAsia="Times New Roman" w:hAnsi="Consolas" w:cs="Times New Roman"/>
+          <w:color w:val="D4D4D4"/>
+          <w:sz w:val="21"/>
+          <w:szCs w:val="21"/>
+          <w:lang w:val="en-US" w:eastAsia="es-ES"/>
+        </w:rPr>
+        <w:t>np.testing</w:t>
+      </w:r>
+      <w:proofErr w:type="gramEnd"/>
+      <w:r>
+        <w:rPr>
+          <w:rFonts w:ascii="Consolas" w:eastAsia="Times New Roman" w:hAnsi="Consolas" w:cs="Times New Roman"/>
+          <w:color w:val="D4D4D4"/>
+          <w:sz w:val="21"/>
+          <w:szCs w:val="21"/>
+          <w:lang w:val="en-US" w:eastAsia="es-ES"/>
+        </w:rPr>
+        <w:t>.assert_almost_equal</w:t>
+      </w:r>
+      <w:proofErr w:type="spellEnd"/>
+      <w:r>
+        <w:rPr>
+          <w:rFonts w:ascii="Consolas" w:eastAsia="Times New Roman" w:hAnsi="Consolas" w:cs="Times New Roman"/>
+          <w:color w:val="D4D4D4"/>
+          <w:sz w:val="21"/>
+          <w:szCs w:val="21"/>
+          <w:lang w:val="en-US" w:eastAsia="es-ES"/>
+        </w:rPr>
+        <w:t>(grad, </w:t>
+      </w:r>
+      <w:proofErr w:type="spellStart"/>
+      <w:r>
+        <w:rPr>
+          <w:rFonts w:ascii="Consolas" w:eastAsia="Times New Roman" w:hAnsi="Consolas" w:cs="Times New Roman"/>
+          <w:color w:val="D4D4D4"/>
+          <w:sz w:val="21"/>
+          <w:szCs w:val="21"/>
+          <w:lang w:val="en-US" w:eastAsia="es-ES"/>
+        </w:rPr>
+        <w:t>numgrad</w:t>
+      </w:r>
+      <w:proofErr w:type="spellEnd"/>
+      <w:r>
+        <w:rPr>
+          <w:rFonts w:ascii="Consolas" w:eastAsia="Times New Roman" w:hAnsi="Consolas" w:cs="Times New Roman"/>
+          <w:color w:val="D4D4D4"/>
+          <w:sz w:val="21"/>
+          <w:szCs w:val="21"/>
+          <w:lang w:val="en-US" w:eastAsia="es-ES"/>
+        </w:rPr>
+        <w:t>)</w:t>
+      </w:r>
+    </w:p>
+    <w:p>
+      <w:pPr>
+        <w:shd w:val="clear" w:color="auto" w:fill="1E1E1E"/>
+        <w:spacing w:after="0" w:line="285" w:lineRule="atLeast"/>
+        <w:rPr>
+          <w:rFonts w:ascii="Consolas" w:eastAsia="Times New Roman" w:hAnsi="Consolas" w:cs="Times New Roman"/>
+          <w:color w:val="D4D4D4"/>
+          <w:sz w:val="21"/>
+          <w:szCs w:val="21"/>
+          <w:lang w:eastAsia="es-ES"/>
+        </w:rPr>
+      </w:pPr>
+      <w:r>
+        <w:rPr>
+          <w:rFonts w:ascii="Consolas" w:eastAsia="Times New Roman" w:hAnsi="Consolas" w:cs="Times New Roman"/>
+          <w:color w:val="D4D4D4"/>
+          <w:sz w:val="21"/>
+          <w:szCs w:val="21"/>
+          <w:lang w:val="en-US" w:eastAsia="es-ES"/>
+        </w:rPr>
+        <w:t>    </w:t>
+      </w:r>
+      <w:proofErr w:type="spellStart"/>
+      <w:r>
+        <w:rPr>
+          <w:rFonts w:ascii="Consolas" w:eastAsia="Times New Roman" w:hAnsi="Consolas" w:cs="Times New Roman"/>
+          <w:color w:val="C586C0"/>
+          <w:sz w:val="21"/>
+          <w:szCs w:val="21"/>
+          <w:lang w:eastAsia="es-ES"/>
+        </w:rPr>
+        <w:t>return</w:t>
+      </w:r>
+      <w:proofErr w:type="spellEnd"/>
+      <w:r>
+        <w:rPr>
+          <w:rFonts w:ascii="Consolas" w:eastAsia="Times New Roman" w:hAnsi="Consolas" w:cs="Times New Roman"/>
+          <w:color w:val="D4D4D4"/>
+          <w:sz w:val="21"/>
+          <w:szCs w:val="21"/>
+          <w:lang w:eastAsia="es-ES"/>
+        </w:rPr>
+        <w:t> (</w:t>
+      </w:r>
+      <w:proofErr w:type="spellStart"/>
+      <w:r>
+        <w:rPr>
+          <w:rFonts w:ascii="Consolas" w:eastAsia="Times New Roman" w:hAnsi="Consolas" w:cs="Times New Roman"/>
+          <w:color w:val="D4D4D4"/>
+          <w:sz w:val="21"/>
+          <w:szCs w:val="21"/>
+          <w:lang w:eastAsia="es-ES"/>
+        </w:rPr>
+        <w:t>grad</w:t>
+      </w:r>
+      <w:proofErr w:type="spellEnd"/>
+      <w:r>
+        <w:rPr>
+          <w:rFonts w:ascii="Consolas" w:eastAsia="Times New Roman" w:hAnsi="Consolas" w:cs="Times New Roman"/>
+          <w:color w:val="D4D4D4"/>
+          <w:sz w:val="21"/>
+          <w:szCs w:val="21"/>
+          <w:lang w:eastAsia="es-ES"/>
+        </w:rPr>
+        <w:t> - </w:t>
+      </w:r>
+      <w:proofErr w:type="spellStart"/>
+      <w:r>
+        <w:rPr>
+          <w:rFonts w:ascii="Consolas" w:eastAsia="Times New Roman" w:hAnsi="Consolas" w:cs="Times New Roman"/>
+          <w:color w:val="D4D4D4"/>
+          <w:sz w:val="21"/>
+          <w:szCs w:val="21"/>
+          <w:lang w:eastAsia="es-ES"/>
+        </w:rPr>
+        <w:t>numgrad</w:t>
+      </w:r>
+      <w:proofErr w:type="spellEnd"/>
+      <w:r>
+        <w:rPr>
+          <w:rFonts w:ascii="Consolas" w:eastAsia="Times New Roman" w:hAnsi="Consolas" w:cs="Times New Roman"/>
+          <w:color w:val="D4D4D4"/>
+          <w:sz w:val="21"/>
+          <w:szCs w:val="21"/>
+          <w:lang w:eastAsia="es-ES"/>
+        </w:rPr>
+        <w:t>)</w:t>
+      </w:r>
+    </w:p>
+    <w:p>
+      <w:r>
+        <w:t xml:space="preserve"> </w:t>
+      </w:r>
+    </w:p>
+    <w:p>
+      <w:r>
+        <w:t xml:space="preserve">Tras lanzar los métodos </w:t>
+      </w:r>
+      <w:r>
+        <w:t>podemos comprobar como las predicciones que se nos facilitan en el guion de la práctica coinciden con nuestros resultados, dándonos a entender que el método programado se acerca o es el correcto.</w:t>
+      </w:r>
+    </w:p>
     <w:p/>
+    <w:p>
+      <w:pPr>
+        <w:rPr>
+          <w:b/>
+        </w:rPr>
+      </w:pPr>
+      <w:r>
+        <w:rPr>
+          <w:b/>
+        </w:rPr>
+        <w:t xml:space="preserve">Aprendizaje de los parámetros: </w:t>
+      </w:r>
+    </w:p>
+    <w:p>
+      <w:r>
+        <w:t>Para entrenar la red neuronal</w:t>
+      </w:r>
+      <w:r>
+        <w:t xml:space="preserve"> utilizaremos la función </w:t>
+      </w:r>
+      <w:proofErr w:type="spellStart"/>
+      <w:r>
+        <w:t>minimize</w:t>
+      </w:r>
+      <w:proofErr w:type="spellEnd"/>
+      <w:r>
+        <w:t xml:space="preserve"> utilizando como parámetro de entrada la función </w:t>
+      </w:r>
+      <w:proofErr w:type="spellStart"/>
+      <w:r>
+        <w:t>backprop</w:t>
+      </w:r>
+      <w:proofErr w:type="spellEnd"/>
+      <w:r>
+        <w:t xml:space="preserve">, </w:t>
+      </w:r>
+      <w:proofErr w:type="spellStart"/>
+      <w:r>
+        <w:t>arrays</w:t>
+      </w:r>
+      <w:proofErr w:type="spellEnd"/>
+      <w:r>
+        <w:t xml:space="preserve"> de pesos aleatorios generados por nuestra función </w:t>
+      </w:r>
+      <w:proofErr w:type="spellStart"/>
+      <w:r>
+        <w:rPr>
+          <w:b/>
+        </w:rPr>
+        <w:t>generate_Random_Weights</w:t>
+      </w:r>
+      <w:proofErr w:type="spellEnd"/>
+      <w:r>
+        <w:rPr>
+          <w:b/>
+        </w:rPr>
+        <w:t xml:space="preserve"> </w:t>
+      </w:r>
+      <w:r>
+        <w:t xml:space="preserve">y los valores correspondientes a en número de entradas y salidas y elementos en la capa </w:t>
+      </w:r>
+      <w:r>
+        <w:t>oculta,</w:t>
+      </w:r>
+      <w:r>
+        <w:t xml:space="preserve"> así como la tasa de aprendizaje.</w:t>
+      </w:r>
+    </w:p>
     <w:p/>
-    <w:p/>
-    <w:p/>
-    <w:p/>
-    <w:p/>
-    <w:p/>
-    <w:p/>
-    <w:p/>
-    <w:p>
-      <w:pPr>
-        <w:shd w:val="clear" w:color="auto" w:fill="1E1E1E"/>
-        <w:spacing w:after="0" w:line="285" w:lineRule="atLeast"/>
-        <w:rPr>
-          <w:rFonts w:ascii="Consolas" w:eastAsia="Times New Roman" w:hAnsi="Consolas" w:cs="Times New Roman"/>
-          <w:color w:val="D4D4D4"/>
-          <w:sz w:val="21"/>
-          <w:szCs w:val="21"/>
-          <w:lang w:val="en-US" w:eastAsia="es-ES"/>
-        </w:rPr>
-      </w:pPr>
-      <w:r>
-        <w:rPr>
-          <w:rFonts w:ascii="Consolas" w:eastAsia="Times New Roman" w:hAnsi="Consolas" w:cs="Times New Roman"/>
-          <w:color w:val="D4D4D4"/>
-          <w:sz w:val="21"/>
-          <w:szCs w:val="21"/>
-          <w:lang w:val="en-US" w:eastAsia="es-ES"/>
+    <w:p>
+      <w:pPr>
+        <w:shd w:val="clear" w:color="auto" w:fill="1E1E1E"/>
+        <w:spacing w:after="0" w:line="285" w:lineRule="atLeast"/>
+        <w:rPr>
+          <w:rFonts w:ascii="Consolas" w:eastAsia="Times New Roman" w:hAnsi="Consolas" w:cs="Times New Roman"/>
+          <w:color w:val="D4D4D4"/>
+          <w:sz w:val="21"/>
+          <w:szCs w:val="21"/>
+          <w:lang w:eastAsia="es-ES"/>
+        </w:rPr>
+      </w:pPr>
+      <w:r>
+        <w:rPr>
+          <w:rFonts w:ascii="Consolas" w:eastAsia="Times New Roman" w:hAnsi="Consolas" w:cs="Times New Roman"/>
+          <w:color w:val="569CD6"/>
+          <w:sz w:val="21"/>
+          <w:szCs w:val="21"/>
+          <w:lang w:eastAsia="es-ES"/>
+        </w:rPr>
+        <w:t>def</w:t>
+      </w:r>
+      <w:r>
+        <w:rPr>
+          <w:rFonts w:ascii="Consolas" w:eastAsia="Times New Roman" w:hAnsi="Consolas" w:cs="Times New Roman"/>
+          <w:color w:val="D4D4D4"/>
+          <w:sz w:val="21"/>
+          <w:szCs w:val="21"/>
+          <w:lang w:eastAsia="es-ES"/>
+        </w:rPr>
+        <w:t> </w:t>
+      </w:r>
+      <w:proofErr w:type="gramStart"/>
+      <w:r>
+        <w:rPr>
+          <w:rFonts w:ascii="Consolas" w:eastAsia="Times New Roman" w:hAnsi="Consolas" w:cs="Times New Roman"/>
+          <w:color w:val="DCDCAA"/>
+          <w:sz w:val="21"/>
+          <w:szCs w:val="21"/>
+          <w:lang w:eastAsia="es-ES"/>
+        </w:rPr>
+        <w:t>minimice</w:t>
+      </w:r>
+      <w:r>
+        <w:rPr>
+          <w:rFonts w:ascii="Consolas" w:eastAsia="Times New Roman" w:hAnsi="Consolas" w:cs="Times New Roman"/>
+          <w:color w:val="D4D4D4"/>
+          <w:sz w:val="21"/>
+          <w:szCs w:val="21"/>
+          <w:lang w:eastAsia="es-ES"/>
+        </w:rPr>
+        <w:t>(</w:t>
+      </w:r>
+      <w:proofErr w:type="gramEnd"/>
+      <w:r>
+        <w:rPr>
+          <w:rFonts w:ascii="Consolas" w:eastAsia="Times New Roman" w:hAnsi="Consolas" w:cs="Times New Roman"/>
+          <w:color w:val="9CDCFE"/>
+          <w:sz w:val="21"/>
+          <w:szCs w:val="21"/>
+          <w:lang w:eastAsia="es-ES"/>
+        </w:rPr>
+        <w:t>backprop</w:t>
+      </w:r>
+      <w:r>
+        <w:rPr>
+          <w:rFonts w:ascii="Consolas" w:eastAsia="Times New Roman" w:hAnsi="Consolas" w:cs="Times New Roman"/>
+          <w:color w:val="D4D4D4"/>
+          <w:sz w:val="21"/>
+          <w:szCs w:val="21"/>
+          <w:lang w:eastAsia="es-ES"/>
+        </w:rPr>
+        <w:t>, </w:t>
+      </w:r>
+      <w:r>
+        <w:rPr>
+          <w:rFonts w:ascii="Consolas" w:eastAsia="Times New Roman" w:hAnsi="Consolas" w:cs="Times New Roman"/>
+          <w:color w:val="9CDCFE"/>
+          <w:sz w:val="21"/>
+          <w:szCs w:val="21"/>
+          <w:lang w:eastAsia="es-ES"/>
+        </w:rPr>
+        <w:t>params</w:t>
+      </w:r>
+      <w:r>
+        <w:rPr>
+          <w:rFonts w:ascii="Consolas" w:eastAsia="Times New Roman" w:hAnsi="Consolas" w:cs="Times New Roman"/>
+          <w:color w:val="D4D4D4"/>
+          <w:sz w:val="21"/>
+          <w:szCs w:val="21"/>
+          <w:lang w:eastAsia="es-ES"/>
+        </w:rPr>
+        <w:t>, </w:t>
+      </w:r>
+      <w:r>
+        <w:rPr>
+          <w:rFonts w:ascii="Consolas" w:eastAsia="Times New Roman" w:hAnsi="Consolas" w:cs="Times New Roman"/>
+          <w:color w:val="9CDCFE"/>
+          <w:sz w:val="21"/>
+          <w:szCs w:val="21"/>
+          <w:lang w:eastAsia="es-ES"/>
+        </w:rPr>
+        <w:t>num_entradas</w:t>
+      </w:r>
+      <w:r>
+        <w:rPr>
+          <w:rFonts w:ascii="Consolas" w:eastAsia="Times New Roman" w:hAnsi="Consolas" w:cs="Times New Roman"/>
+          <w:color w:val="D4D4D4"/>
+          <w:sz w:val="21"/>
+          <w:szCs w:val="21"/>
+          <w:lang w:eastAsia="es-ES"/>
+        </w:rPr>
+        <w:t>, </w:t>
+      </w:r>
+      <w:r>
+        <w:rPr>
+          <w:rFonts w:ascii="Consolas" w:eastAsia="Times New Roman" w:hAnsi="Consolas" w:cs="Times New Roman"/>
+          <w:color w:val="9CDCFE"/>
+          <w:sz w:val="21"/>
+          <w:szCs w:val="21"/>
+          <w:lang w:eastAsia="es-ES"/>
+        </w:rPr>
+        <w:t>num_ocultas</w:t>
+      </w:r>
+      <w:r>
+        <w:rPr>
+          <w:rFonts w:ascii="Consolas" w:eastAsia="Times New Roman" w:hAnsi="Consolas" w:cs="Times New Roman"/>
+          <w:color w:val="D4D4D4"/>
+          <w:sz w:val="21"/>
+          <w:szCs w:val="21"/>
+          <w:lang w:eastAsia="es-ES"/>
+        </w:rPr>
+        <w:t>, </w:t>
+      </w:r>
+      <w:r>
+        <w:rPr>
+          <w:rFonts w:ascii="Consolas" w:eastAsia="Times New Roman" w:hAnsi="Consolas" w:cs="Times New Roman"/>
+          <w:color w:val="9CDCFE"/>
+          <w:sz w:val="21"/>
+          <w:szCs w:val="21"/>
+          <w:lang w:eastAsia="es-ES"/>
+        </w:rPr>
+        <w:t>num_etiquetas</w:t>
+      </w:r>
+      <w:r>
+        <w:rPr>
+          <w:rFonts w:ascii="Consolas" w:eastAsia="Times New Roman" w:hAnsi="Consolas" w:cs="Times New Roman"/>
+          <w:color w:val="D4D4D4"/>
+          <w:sz w:val="21"/>
+          <w:szCs w:val="21"/>
+          <w:lang w:eastAsia="es-ES"/>
+        </w:rPr>
+        <w:t>, </w:t>
+      </w:r>
+      <w:r>
+        <w:rPr>
+          <w:rFonts w:ascii="Consolas" w:eastAsia="Times New Roman" w:hAnsi="Consolas" w:cs="Times New Roman"/>
+          <w:color w:val="9CDCFE"/>
+          <w:sz w:val="21"/>
+          <w:szCs w:val="21"/>
+          <w:lang w:eastAsia="es-ES"/>
+        </w:rPr>
+        <w:t>X</w:t>
+      </w:r>
+      <w:r>
+        <w:rPr>
+          <w:rFonts w:ascii="Consolas" w:eastAsia="Times New Roman" w:hAnsi="Consolas" w:cs="Times New Roman"/>
+          <w:color w:val="D4D4D4"/>
+          <w:sz w:val="21"/>
+          <w:szCs w:val="21"/>
+          <w:lang w:eastAsia="es-ES"/>
+        </w:rPr>
+        <w:t>, </w:t>
+      </w:r>
+      <w:r>
+        <w:rPr>
+          <w:rFonts w:ascii="Consolas" w:eastAsia="Times New Roman" w:hAnsi="Consolas" w:cs="Times New Roman"/>
+          <w:color w:val="9CDCFE"/>
+          <w:sz w:val="21"/>
+          <w:szCs w:val="21"/>
+          <w:lang w:eastAsia="es-ES"/>
+        </w:rPr>
+        <w:t>y</w:t>
+      </w:r>
+      <w:r>
+        <w:rPr>
+          <w:rFonts w:ascii="Consolas" w:eastAsia="Times New Roman" w:hAnsi="Consolas" w:cs="Times New Roman"/>
+          <w:color w:val="D4D4D4"/>
+          <w:sz w:val="21"/>
+          <w:szCs w:val="21"/>
+          <w:lang w:eastAsia="es-ES"/>
+        </w:rPr>
+        <w:t>, </w:t>
+      </w:r>
+      <w:r>
+        <w:rPr>
+          <w:rFonts w:ascii="Consolas" w:eastAsia="Times New Roman" w:hAnsi="Consolas" w:cs="Times New Roman"/>
+          <w:color w:val="9CDCFE"/>
+          <w:sz w:val="21"/>
+          <w:szCs w:val="21"/>
+          <w:lang w:eastAsia="es-ES"/>
+        </w:rPr>
+        <w:t>tasa_aprendizaje</w:t>
+      </w:r>
+      <w:r>
+        <w:rPr>
+          <w:rFonts w:ascii="Consolas" w:eastAsia="Times New Roman" w:hAnsi="Consolas" w:cs="Times New Roman"/>
+          <w:color w:val="D4D4D4"/>
+          <w:sz w:val="21"/>
+          <w:szCs w:val="21"/>
+          <w:lang w:eastAsia="es-ES"/>
+        </w:rPr>
+        <w:t>):</w:t>
+      </w:r>
+    </w:p>
+    <w:p>
+      <w:pPr>
+        <w:shd w:val="clear" w:color="auto" w:fill="1E1E1E"/>
+        <w:spacing w:after="0" w:line="285" w:lineRule="atLeast"/>
+        <w:rPr>
+          <w:rFonts w:ascii="Consolas" w:eastAsia="Times New Roman" w:hAnsi="Consolas" w:cs="Times New Roman"/>
+          <w:color w:val="D4D4D4"/>
+          <w:sz w:val="21"/>
+          <w:szCs w:val="21"/>
+          <w:lang w:eastAsia="es-ES"/>
+        </w:rPr>
+      </w:pPr>
+      <w:r>
+        <w:rPr>
+          <w:rFonts w:ascii="Consolas" w:eastAsia="Times New Roman" w:hAnsi="Consolas" w:cs="Times New Roman"/>
+          <w:color w:val="D4D4D4"/>
+          <w:sz w:val="21"/>
+          <w:szCs w:val="21"/>
+          <w:lang w:eastAsia="es-ES"/>
+        </w:rPr>
+        <w:t>    fmin = </w:t>
+      </w:r>
+      <w:proofErr w:type="gramStart"/>
+      <w:r>
+        <w:rPr>
+          <w:rFonts w:ascii="Consolas" w:eastAsia="Times New Roman" w:hAnsi="Consolas" w:cs="Times New Roman"/>
+          <w:color w:val="D4D4D4"/>
+          <w:sz w:val="21"/>
+          <w:szCs w:val="21"/>
+          <w:lang w:eastAsia="es-ES"/>
+        </w:rPr>
+        <w:t>opt.minimize</w:t>
+      </w:r>
+      <w:proofErr w:type="gramEnd"/>
+      <w:r>
+        <w:rPr>
+          <w:rFonts w:ascii="Consolas" w:eastAsia="Times New Roman" w:hAnsi="Consolas" w:cs="Times New Roman"/>
+          <w:color w:val="D4D4D4"/>
+          <w:sz w:val="21"/>
+          <w:szCs w:val="21"/>
+          <w:lang w:eastAsia="es-ES"/>
+        </w:rPr>
+        <w:t>(</w:t>
+      </w:r>
+      <w:r>
+        <w:rPr>
+          <w:rFonts w:ascii="Consolas" w:eastAsia="Times New Roman" w:hAnsi="Consolas" w:cs="Times New Roman"/>
+          <w:color w:val="9CDCFE"/>
+          <w:sz w:val="21"/>
+          <w:szCs w:val="21"/>
+          <w:lang w:eastAsia="es-ES"/>
+        </w:rPr>
+        <w:t>fun</w:t>
+      </w:r>
+      <w:r>
+        <w:rPr>
+          <w:rFonts w:ascii="Consolas" w:eastAsia="Times New Roman" w:hAnsi="Consolas" w:cs="Times New Roman"/>
+          <w:color w:val="D4D4D4"/>
+          <w:sz w:val="21"/>
+          <w:szCs w:val="21"/>
+          <w:lang w:eastAsia="es-ES"/>
+        </w:rPr>
+        <w:t>=backprop, </w:t>
+      </w:r>
+      <w:r>
+        <w:rPr>
+          <w:rFonts w:ascii="Consolas" w:eastAsia="Times New Roman" w:hAnsi="Consolas" w:cs="Times New Roman"/>
+          <w:color w:val="9CDCFE"/>
+          <w:sz w:val="21"/>
+          <w:szCs w:val="21"/>
+          <w:lang w:eastAsia="es-ES"/>
+        </w:rPr>
+        <w:t>x0</w:t>
+      </w:r>
+      <w:r>
+        <w:rPr>
+          <w:rFonts w:ascii="Consolas" w:eastAsia="Times New Roman" w:hAnsi="Consolas" w:cs="Times New Roman"/>
+          <w:color w:val="D4D4D4"/>
+          <w:sz w:val="21"/>
+          <w:szCs w:val="21"/>
+          <w:lang w:eastAsia="es-ES"/>
+        </w:rPr>
+        <w:t>=params, </w:t>
+      </w:r>
+      <w:r>
+        <w:rPr>
+          <w:rFonts w:ascii="Consolas" w:eastAsia="Times New Roman" w:hAnsi="Consolas" w:cs="Times New Roman"/>
+          <w:color w:val="9CDCFE"/>
+          <w:sz w:val="21"/>
+          <w:szCs w:val="21"/>
+          <w:lang w:eastAsia="es-ES"/>
+        </w:rPr>
+        <w:t>args</w:t>
+      </w:r>
+      <w:r>
+        <w:rPr>
+          <w:rFonts w:ascii="Consolas" w:eastAsia="Times New Roman" w:hAnsi="Consolas" w:cs="Times New Roman"/>
+          <w:color w:val="D4D4D4"/>
+          <w:sz w:val="21"/>
+          <w:szCs w:val="21"/>
+          <w:lang w:eastAsia="es-ES"/>
+        </w:rPr>
+        <w:t>=(num_entradas, num_ocultas, num_etiquetas, X, y, tasa_aprendizaje), </w:t>
+      </w:r>
+    </w:p>
+    <w:p>
+      <w:pPr>
+        <w:shd w:val="clear" w:color="auto" w:fill="1E1E1E"/>
+        <w:spacing w:after="0" w:line="285" w:lineRule="atLeast"/>
+        <w:rPr>
+          <w:rFonts w:ascii="Consolas" w:eastAsia="Times New Roman" w:hAnsi="Consolas" w:cs="Times New Roman"/>
+          <w:color w:val="D4D4D4"/>
+          <w:sz w:val="21"/>
+          <w:szCs w:val="21"/>
+          <w:lang w:val="en-US" w:eastAsia="es-ES"/>
+        </w:rPr>
+      </w:pPr>
+      <w:r>
+        <w:rPr>
+          <w:rFonts w:ascii="Consolas" w:eastAsia="Times New Roman" w:hAnsi="Consolas" w:cs="Times New Roman"/>
+          <w:color w:val="D4D4D4"/>
+          <w:sz w:val="21"/>
+          <w:szCs w:val="21"/>
+          <w:lang w:eastAsia="es-ES"/>
         </w:rPr>
         <w:t>    </w:t>
       </w:r>
       <w:r>
         <w:rPr>
           <w:rFonts w:ascii="Consolas" w:eastAsia="Times New Roman" w:hAnsi="Consolas" w:cs="Times New Roman"/>
+          <w:color w:val="9CDCFE"/>
+          <w:sz w:val="21"/>
+          <w:szCs w:val="21"/>
+          <w:lang w:val="en-US" w:eastAsia="es-ES"/>
+        </w:rPr>
+        <w:t>method</w:t>
+      </w:r>
+      <w:r>
+        <w:rPr>
+          <w:rFonts w:ascii="Consolas" w:eastAsia="Times New Roman" w:hAnsi="Consolas" w:cs="Times New Roman"/>
+          <w:color w:val="D4D4D4"/>
+          <w:sz w:val="21"/>
+          <w:szCs w:val="21"/>
+          <w:lang w:val="en-US" w:eastAsia="es-ES"/>
+        </w:rPr>
+        <w:t>=</w:t>
+      </w:r>
+      <w:r>
+        <w:rPr>
+          <w:rFonts w:ascii="Consolas" w:eastAsia="Times New Roman" w:hAnsi="Consolas" w:cs="Times New Roman"/>
+          <w:color w:val="CE9178"/>
+          <w:sz w:val="21"/>
+          <w:szCs w:val="21"/>
+          <w:lang w:val="en-US" w:eastAsia="es-ES"/>
+        </w:rPr>
+        <w:t>'TNC'</w:t>
+      </w:r>
+      <w:r>
+        <w:rPr>
+          <w:rFonts w:ascii="Consolas" w:eastAsia="Times New Roman" w:hAnsi="Consolas" w:cs="Times New Roman"/>
+          <w:color w:val="D4D4D4"/>
+          <w:sz w:val="21"/>
+          <w:szCs w:val="21"/>
+          <w:lang w:val="en-US" w:eastAsia="es-ES"/>
+        </w:rPr>
+        <w:t>, </w:t>
+      </w:r>
+      <w:r>
+        <w:rPr>
+          <w:rFonts w:ascii="Consolas" w:eastAsia="Times New Roman" w:hAnsi="Consolas" w:cs="Times New Roman"/>
+          <w:color w:val="9CDCFE"/>
+          <w:sz w:val="21"/>
+          <w:szCs w:val="21"/>
+          <w:lang w:val="en-US" w:eastAsia="es-ES"/>
+        </w:rPr>
+        <w:t>jac</w:t>
+      </w:r>
+      <w:r>
+        <w:rPr>
+          <w:rFonts w:ascii="Consolas" w:eastAsia="Times New Roman" w:hAnsi="Consolas" w:cs="Times New Roman"/>
+          <w:color w:val="D4D4D4"/>
+          <w:sz w:val="21"/>
+          <w:szCs w:val="21"/>
+          <w:lang w:val="en-US" w:eastAsia="es-ES"/>
+        </w:rPr>
+        <w:t>=</w:t>
+      </w:r>
+      <w:r>
+        <w:rPr>
+          <w:rFonts w:ascii="Consolas" w:eastAsia="Times New Roman" w:hAnsi="Consolas" w:cs="Times New Roman"/>
           <w:color w:val="569CD6"/>
           <w:sz w:val="21"/>
           <w:szCs w:val="21"/>
           <w:lang w:val="en-US" w:eastAsia="es-ES"/>
         </w:rPr>
-        <w:t>def</w:t>
-      </w:r>
-      <w:r>
-        <w:rPr>
-          <w:rFonts w:ascii="Consolas" w:eastAsia="Times New Roman" w:hAnsi="Consolas" w:cs="Times New Roman"/>
-          <w:color w:val="D4D4D4"/>
-          <w:sz w:val="21"/>
-          <w:szCs w:val="21"/>
-          <w:lang w:val="en-US" w:eastAsia="es-ES"/>
+        <w:t>True</w:t>
+      </w:r>
+      <w:r>
+        <w:rPr>
+          <w:rFonts w:ascii="Consolas" w:eastAsia="Times New Roman" w:hAnsi="Consolas" w:cs="Times New Roman"/>
+          <w:color w:val="D4D4D4"/>
+          <w:sz w:val="21"/>
+          <w:szCs w:val="21"/>
+          <w:lang w:val="en-US" w:eastAsia="es-ES"/>
+        </w:rPr>
+        <w:t>, </w:t>
+      </w:r>
+      <w:r>
+        <w:rPr>
+          <w:rFonts w:ascii="Consolas" w:eastAsia="Times New Roman" w:hAnsi="Consolas" w:cs="Times New Roman"/>
+          <w:color w:val="9CDCFE"/>
+          <w:sz w:val="21"/>
+          <w:szCs w:val="21"/>
+          <w:lang w:val="en-US" w:eastAsia="es-ES"/>
+        </w:rPr>
+        <w:t>options</w:t>
+      </w:r>
+      <w:proofErr w:type="gramStart"/>
+      <w:r>
+        <w:rPr>
+          <w:rFonts w:ascii="Consolas" w:eastAsia="Times New Roman" w:hAnsi="Consolas" w:cs="Times New Roman"/>
+          <w:color w:val="D4D4D4"/>
+          <w:sz w:val="21"/>
+          <w:szCs w:val="21"/>
+          <w:lang w:val="en-US" w:eastAsia="es-ES"/>
+        </w:rPr>
+        <w:t>={</w:t>
+      </w:r>
+      <w:proofErr w:type="gramEnd"/>
+      <w:r>
+        <w:rPr>
+          <w:rFonts w:ascii="Consolas" w:eastAsia="Times New Roman" w:hAnsi="Consolas" w:cs="Times New Roman"/>
+          <w:color w:val="CE9178"/>
+          <w:sz w:val="21"/>
+          <w:szCs w:val="21"/>
+          <w:lang w:val="en-US" w:eastAsia="es-ES"/>
+        </w:rPr>
+        <w:t>'maxiter'</w:t>
+      </w:r>
+      <w:r>
+        <w:rPr>
+          <w:rFonts w:ascii="Consolas" w:eastAsia="Times New Roman" w:hAnsi="Consolas" w:cs="Times New Roman"/>
+          <w:color w:val="D4D4D4"/>
+          <w:sz w:val="21"/>
+          <w:szCs w:val="21"/>
+          <w:lang w:val="en-US" w:eastAsia="es-ES"/>
+        </w:rPr>
+        <w:t>: </w:t>
+      </w:r>
+      <w:r>
+        <w:rPr>
+          <w:rFonts w:ascii="Consolas" w:eastAsia="Times New Roman" w:hAnsi="Consolas" w:cs="Times New Roman"/>
+          <w:color w:val="B5CEA8"/>
+          <w:sz w:val="21"/>
+          <w:szCs w:val="21"/>
+          <w:lang w:val="en-US" w:eastAsia="es-ES"/>
+        </w:rPr>
+        <w:t>70</w:t>
+      </w:r>
+      <w:r>
+        <w:rPr>
+          <w:rFonts w:ascii="Consolas" w:eastAsia="Times New Roman" w:hAnsi="Consolas" w:cs="Times New Roman"/>
+          <w:color w:val="D4D4D4"/>
+          <w:sz w:val="21"/>
+          <w:szCs w:val="21"/>
+          <w:lang w:val="en-US" w:eastAsia="es-ES"/>
+        </w:rPr>
+        <w:t>})</w:t>
+      </w:r>
+    </w:p>
+    <w:p>
+      <w:pPr>
+        <w:shd w:val="clear" w:color="auto" w:fill="1E1E1E"/>
+        <w:spacing w:after="0" w:line="285" w:lineRule="atLeast"/>
+        <w:rPr>
+          <w:rFonts w:ascii="Consolas" w:eastAsia="Times New Roman" w:hAnsi="Consolas" w:cs="Times New Roman"/>
+          <w:color w:val="D4D4D4"/>
+          <w:sz w:val="21"/>
+          <w:szCs w:val="21"/>
+          <w:lang w:val="en-US" w:eastAsia="es-ES"/>
+        </w:rPr>
+      </w:pPr>
+    </w:p>
+    <w:p>
+      <w:pPr>
+        <w:shd w:val="clear" w:color="auto" w:fill="1E1E1E"/>
+        <w:spacing w:after="0" w:line="285" w:lineRule="atLeast"/>
+        <w:rPr>
+          <w:rFonts w:ascii="Consolas" w:eastAsia="Times New Roman" w:hAnsi="Consolas" w:cs="Times New Roman"/>
+          <w:color w:val="D4D4D4"/>
+          <w:sz w:val="21"/>
+          <w:szCs w:val="21"/>
+          <w:lang w:eastAsia="es-ES"/>
+        </w:rPr>
+      </w:pPr>
+      <w:r>
+        <w:rPr>
+          <w:rFonts w:ascii="Consolas" w:eastAsia="Times New Roman" w:hAnsi="Consolas" w:cs="Times New Roman"/>
+          <w:color w:val="D4D4D4"/>
+          <w:sz w:val="21"/>
+          <w:szCs w:val="21"/>
+          <w:lang w:val="en-US" w:eastAsia="es-ES"/>
+        </w:rPr>
+        <w:t>    </w:t>
+      </w:r>
+      <w:proofErr w:type="spellStart"/>
+      <w:r>
+        <w:rPr>
+          <w:rFonts w:ascii="Consolas" w:eastAsia="Times New Roman" w:hAnsi="Consolas" w:cs="Times New Roman"/>
+          <w:color w:val="C586C0"/>
+          <w:sz w:val="21"/>
+          <w:szCs w:val="21"/>
+          <w:lang w:eastAsia="es-ES"/>
+        </w:rPr>
+        <w:t>return</w:t>
+      </w:r>
+      <w:proofErr w:type="spellEnd"/>
+      <w:r>
+        <w:rPr>
+          <w:rFonts w:ascii="Consolas" w:eastAsia="Times New Roman" w:hAnsi="Consolas" w:cs="Times New Roman"/>
+          <w:color w:val="D4D4D4"/>
+          <w:sz w:val="21"/>
+          <w:szCs w:val="21"/>
+          <w:lang w:eastAsia="es-ES"/>
         </w:rPr>
         <w:t> </w:t>
       </w:r>
@@ -13941,603 +15154,18 @@
       <w:r>
         <w:rPr>
           <w:rFonts w:ascii="Consolas" w:eastAsia="Times New Roman" w:hAnsi="Consolas" w:cs="Times New Roman"/>
-          <w:color w:val="DCDCAA"/>
-          <w:sz w:val="21"/>
-          <w:szCs w:val="21"/>
-          <w:lang w:val="en-US" w:eastAsia="es-ES"/>
-        </w:rPr>
-        <w:t>reduced_cost_func</w:t>
-      </w:r>
-      <w:proofErr w:type="spellEnd"/>
-      <w:r>
-        <w:rPr>
-          <w:rFonts w:ascii="Consolas" w:eastAsia="Times New Roman" w:hAnsi="Consolas" w:cs="Times New Roman"/>
-          <w:color w:val="D4D4D4"/>
-          <w:sz w:val="21"/>
-          <w:szCs w:val="21"/>
-          <w:lang w:val="en-US" w:eastAsia="es-ES"/>
-        </w:rPr>
-        <w:t>(</w:t>
-      </w:r>
-      <w:r>
-        <w:rPr>
-          <w:rFonts w:ascii="Consolas" w:eastAsia="Times New Roman" w:hAnsi="Consolas" w:cs="Times New Roman"/>
-          <w:color w:val="9CDCFE"/>
-          <w:sz w:val="21"/>
-          <w:szCs w:val="21"/>
-          <w:lang w:val="en-US" w:eastAsia="es-ES"/>
-        </w:rPr>
-        <w:t>p</w:t>
-      </w:r>
-      <w:r>
-        <w:rPr>
-          <w:rFonts w:ascii="Consolas" w:eastAsia="Times New Roman" w:hAnsi="Consolas" w:cs="Times New Roman"/>
-          <w:color w:val="D4D4D4"/>
-          <w:sz w:val="21"/>
-          <w:szCs w:val="21"/>
-          <w:lang w:val="en-US" w:eastAsia="es-ES"/>
-        </w:rPr>
-        <w:t>):</w:t>
-      </w:r>
-    </w:p>
-    <w:p>
-      <w:pPr>
-        <w:shd w:val="clear" w:color="auto" w:fill="1E1E1E"/>
-        <w:spacing w:after="0" w:line="285" w:lineRule="atLeast"/>
-        <w:rPr>
-          <w:rFonts w:ascii="Consolas" w:eastAsia="Times New Roman" w:hAnsi="Consolas" w:cs="Times New Roman"/>
-          <w:color w:val="D4D4D4"/>
-          <w:sz w:val="21"/>
-          <w:szCs w:val="21"/>
-          <w:lang w:val="en-US" w:eastAsia="es-ES"/>
-        </w:rPr>
-      </w:pPr>
-      <w:r>
-        <w:rPr>
-          <w:rFonts w:ascii="Consolas" w:eastAsia="Times New Roman" w:hAnsi="Consolas" w:cs="Times New Roman"/>
-          <w:color w:val="D4D4D4"/>
-          <w:sz w:val="21"/>
-          <w:szCs w:val="21"/>
-          <w:lang w:val="en-US" w:eastAsia="es-ES"/>
-        </w:rPr>
-        <w:t>        </w:t>
-      </w:r>
-      <w:r>
-        <w:rPr>
-          <w:rFonts w:ascii="Consolas" w:eastAsia="Times New Roman" w:hAnsi="Consolas" w:cs="Times New Roman"/>
-          <w:color w:val="CE9178"/>
-          <w:sz w:val="21"/>
-          <w:szCs w:val="21"/>
-          <w:lang w:val="en-US" w:eastAsia="es-ES"/>
-        </w:rPr>
-        <w:t>""" Cheaply decorated </w:t>
-      </w:r>
-      <w:proofErr w:type="spellStart"/>
-      <w:r>
-        <w:rPr>
-          <w:rFonts w:ascii="Consolas" w:eastAsia="Times New Roman" w:hAnsi="Consolas" w:cs="Times New Roman"/>
-          <w:color w:val="CE9178"/>
-          <w:sz w:val="21"/>
-          <w:szCs w:val="21"/>
-          <w:lang w:val="en-US" w:eastAsia="es-ES"/>
-        </w:rPr>
-        <w:t>nnCostFunction</w:t>
-      </w:r>
-      <w:proofErr w:type="spellEnd"/>
-      <w:r>
-        <w:rPr>
-          <w:rFonts w:ascii="Consolas" w:eastAsia="Times New Roman" w:hAnsi="Consolas" w:cs="Times New Roman"/>
-          <w:color w:val="CE9178"/>
-          <w:sz w:val="21"/>
-          <w:szCs w:val="21"/>
-          <w:lang w:val="en-US" w:eastAsia="es-ES"/>
-        </w:rPr>
-        <w:t> """</w:t>
-      </w:r>
-    </w:p>
-    <w:p>
-      <w:pPr>
-        <w:shd w:val="clear" w:color="auto" w:fill="1E1E1E"/>
-        <w:spacing w:after="0" w:line="285" w:lineRule="atLeast"/>
-        <w:rPr>
-          <w:rFonts w:ascii="Consolas" w:eastAsia="Times New Roman" w:hAnsi="Consolas" w:cs="Times New Roman"/>
-          <w:color w:val="D4D4D4"/>
-          <w:sz w:val="21"/>
-          <w:szCs w:val="21"/>
-          <w:lang w:val="en-US" w:eastAsia="es-ES"/>
-        </w:rPr>
-      </w:pPr>
-      <w:r>
-        <w:rPr>
-          <w:rFonts w:ascii="Consolas" w:eastAsia="Times New Roman" w:hAnsi="Consolas" w:cs="Times New Roman"/>
-          <w:color w:val="D4D4D4"/>
-          <w:sz w:val="21"/>
-          <w:szCs w:val="21"/>
-          <w:lang w:val="en-US" w:eastAsia="es-ES"/>
-        </w:rPr>
-        <w:t>        </w:t>
-      </w:r>
-      <w:r>
-        <w:rPr>
-          <w:rFonts w:ascii="Consolas" w:eastAsia="Times New Roman" w:hAnsi="Consolas" w:cs="Times New Roman"/>
-          <w:color w:val="C586C0"/>
-          <w:sz w:val="21"/>
-          <w:szCs w:val="21"/>
-          <w:lang w:val="en-US" w:eastAsia="es-ES"/>
-        </w:rPr>
-        <w:t>return</w:t>
-      </w:r>
-      <w:r>
-        <w:rPr>
-          <w:rFonts w:ascii="Consolas" w:eastAsia="Times New Roman" w:hAnsi="Consolas" w:cs="Times New Roman"/>
-          <w:color w:val="D4D4D4"/>
-          <w:sz w:val="21"/>
-          <w:szCs w:val="21"/>
-          <w:lang w:val="en-US" w:eastAsia="es-ES"/>
-        </w:rPr>
-        <w:t> </w:t>
-      </w:r>
-      <w:proofErr w:type="gramStart"/>
-      <w:r>
-        <w:rPr>
-          <w:rFonts w:ascii="Consolas" w:eastAsia="Times New Roman" w:hAnsi="Consolas" w:cs="Times New Roman"/>
-          <w:color w:val="D4D4D4"/>
-          <w:sz w:val="21"/>
-          <w:szCs w:val="21"/>
-          <w:lang w:val="en-US" w:eastAsia="es-ES"/>
-        </w:rPr>
-        <w:t>costNN(</w:t>
-      </w:r>
-      <w:proofErr w:type="gramEnd"/>
-      <w:r>
-        <w:rPr>
-          <w:rFonts w:ascii="Consolas" w:eastAsia="Times New Roman" w:hAnsi="Consolas" w:cs="Times New Roman"/>
-          <w:color w:val="D4D4D4"/>
-          <w:sz w:val="21"/>
-          <w:szCs w:val="21"/>
-          <w:lang w:val="en-US" w:eastAsia="es-ES"/>
-        </w:rPr>
-        <w:t>p, input_layer_size, hidden_layer_size, num_labels,</w:t>
-      </w:r>
-    </w:p>
-    <w:p>
-      <w:pPr>
-        <w:shd w:val="clear" w:color="auto" w:fill="1E1E1E"/>
-        <w:spacing w:after="0" w:line="285" w:lineRule="atLeast"/>
-        <w:rPr>
-          <w:rFonts w:ascii="Consolas" w:eastAsia="Times New Roman" w:hAnsi="Consolas" w:cs="Times New Roman"/>
-          <w:color w:val="D4D4D4"/>
-          <w:sz w:val="21"/>
-          <w:szCs w:val="21"/>
-          <w:lang w:val="en-US" w:eastAsia="es-ES"/>
-        </w:rPr>
-      </w:pPr>
-      <w:r>
-        <w:rPr>
-          <w:rFonts w:ascii="Consolas" w:eastAsia="Times New Roman" w:hAnsi="Consolas" w:cs="Times New Roman"/>
-          <w:color w:val="D4D4D4"/>
-          <w:sz w:val="21"/>
-          <w:szCs w:val="21"/>
-          <w:lang w:val="en-US" w:eastAsia="es-ES"/>
-        </w:rPr>
-        <w:t>                      X, </w:t>
-      </w:r>
-      <w:proofErr w:type="spellStart"/>
-      <w:r>
-        <w:rPr>
-          <w:rFonts w:ascii="Consolas" w:eastAsia="Times New Roman" w:hAnsi="Consolas" w:cs="Times New Roman"/>
-          <w:color w:val="D4D4D4"/>
-          <w:sz w:val="21"/>
-          <w:szCs w:val="21"/>
-          <w:lang w:val="en-US" w:eastAsia="es-ES"/>
-        </w:rPr>
-        <w:t>ys</w:t>
-      </w:r>
-      <w:proofErr w:type="spellEnd"/>
-      <w:r>
-        <w:rPr>
-          <w:rFonts w:ascii="Consolas" w:eastAsia="Times New Roman" w:hAnsi="Consolas" w:cs="Times New Roman"/>
-          <w:color w:val="D4D4D4"/>
-          <w:sz w:val="21"/>
-          <w:szCs w:val="21"/>
-          <w:lang w:val="en-US" w:eastAsia="es-ES"/>
-        </w:rPr>
-        <w:t>, </w:t>
-      </w:r>
-      <w:proofErr w:type="spellStart"/>
-      <w:r>
-        <w:rPr>
-          <w:rFonts w:ascii="Consolas" w:eastAsia="Times New Roman" w:hAnsi="Consolas" w:cs="Times New Roman"/>
-          <w:color w:val="D4D4D4"/>
-          <w:sz w:val="21"/>
-          <w:szCs w:val="21"/>
-          <w:lang w:val="en-US" w:eastAsia="es-ES"/>
-        </w:rPr>
-        <w:t>reg_</w:t>
-      </w:r>
-      <w:proofErr w:type="gramStart"/>
-      <w:r>
-        <w:rPr>
-          <w:rFonts w:ascii="Consolas" w:eastAsia="Times New Roman" w:hAnsi="Consolas" w:cs="Times New Roman"/>
-          <w:color w:val="D4D4D4"/>
-          <w:sz w:val="21"/>
-          <w:szCs w:val="21"/>
-          <w:lang w:val="en-US" w:eastAsia="es-ES"/>
-        </w:rPr>
-        <w:t>param</w:t>
-      </w:r>
-      <w:proofErr w:type="spellEnd"/>
-      <w:r>
-        <w:rPr>
-          <w:rFonts w:ascii="Consolas" w:eastAsia="Times New Roman" w:hAnsi="Consolas" w:cs="Times New Roman"/>
-          <w:color w:val="D4D4D4"/>
-          <w:sz w:val="21"/>
-          <w:szCs w:val="21"/>
-          <w:lang w:val="en-US" w:eastAsia="es-ES"/>
-        </w:rPr>
-        <w:t>)[</w:t>
-      </w:r>
-      <w:proofErr w:type="gramEnd"/>
-      <w:r>
-        <w:rPr>
-          <w:rFonts w:ascii="Consolas" w:eastAsia="Times New Roman" w:hAnsi="Consolas" w:cs="Times New Roman"/>
-          <w:color w:val="B5CEA8"/>
-          <w:sz w:val="21"/>
-          <w:szCs w:val="21"/>
-          <w:lang w:val="en-US" w:eastAsia="es-ES"/>
-        </w:rPr>
-        <w:t>0</w:t>
-      </w:r>
-      <w:r>
-        <w:rPr>
-          <w:rFonts w:ascii="Consolas" w:eastAsia="Times New Roman" w:hAnsi="Consolas" w:cs="Times New Roman"/>
-          <w:color w:val="D4D4D4"/>
-          <w:sz w:val="21"/>
-          <w:szCs w:val="21"/>
-          <w:lang w:val="en-US" w:eastAsia="es-ES"/>
-        </w:rPr>
-        <w:t>]</w:t>
-      </w:r>
-    </w:p>
-    <w:p>
-      <w:pPr>
-        <w:shd w:val="clear" w:color="auto" w:fill="1E1E1E"/>
-        <w:spacing w:after="0" w:line="285" w:lineRule="atLeast"/>
-        <w:rPr>
-          <w:rFonts w:ascii="Consolas" w:eastAsia="Times New Roman" w:hAnsi="Consolas" w:cs="Times New Roman"/>
-          <w:color w:val="D4D4D4"/>
-          <w:sz w:val="21"/>
-          <w:szCs w:val="21"/>
-          <w:lang w:val="en-US" w:eastAsia="es-ES"/>
-        </w:rPr>
-      </w:pPr>
-    </w:p>
-    <w:p>
-      <w:pPr>
-        <w:shd w:val="clear" w:color="auto" w:fill="1E1E1E"/>
-        <w:spacing w:after="0" w:line="285" w:lineRule="atLeast"/>
-        <w:rPr>
-          <w:rFonts w:ascii="Consolas" w:eastAsia="Times New Roman" w:hAnsi="Consolas" w:cs="Times New Roman"/>
-          <w:color w:val="D4D4D4"/>
-          <w:sz w:val="21"/>
-          <w:szCs w:val="21"/>
-          <w:lang w:val="en-US" w:eastAsia="es-ES"/>
-        </w:rPr>
-      </w:pPr>
-      <w:r>
-        <w:rPr>
-          <w:rFonts w:ascii="Consolas" w:eastAsia="Times New Roman" w:hAnsi="Consolas" w:cs="Times New Roman"/>
-          <w:color w:val="D4D4D4"/>
-          <w:sz w:val="21"/>
-          <w:szCs w:val="21"/>
-          <w:lang w:val="en-US" w:eastAsia="es-ES"/>
-        </w:rPr>
-        <w:t>    numgrad = </w:t>
-      </w:r>
-      <w:proofErr w:type="gramStart"/>
-      <w:r>
-        <w:rPr>
-          <w:rFonts w:ascii="Consolas" w:eastAsia="Times New Roman" w:hAnsi="Consolas" w:cs="Times New Roman"/>
-          <w:color w:val="D4D4D4"/>
-          <w:sz w:val="21"/>
-          <w:szCs w:val="21"/>
-          <w:lang w:val="en-US" w:eastAsia="es-ES"/>
-        </w:rPr>
-        <w:t>computeNumericalGradient(</w:t>
-      </w:r>
-      <w:proofErr w:type="gramEnd"/>
-      <w:r>
-        <w:rPr>
-          <w:rFonts w:ascii="Consolas" w:eastAsia="Times New Roman" w:hAnsi="Consolas" w:cs="Times New Roman"/>
-          <w:color w:val="D4D4D4"/>
-          <w:sz w:val="21"/>
-          <w:szCs w:val="21"/>
-          <w:lang w:val="en-US" w:eastAsia="es-ES"/>
-        </w:rPr>
-        <w:t>reduced_cost_func, nn_params)</w:t>
-      </w:r>
-    </w:p>
-    <w:p>
-      <w:pPr>
-        <w:shd w:val="clear" w:color="auto" w:fill="1E1E1E"/>
-        <w:spacing w:after="0" w:line="285" w:lineRule="atLeast"/>
-        <w:rPr>
-          <w:rFonts w:ascii="Consolas" w:eastAsia="Times New Roman" w:hAnsi="Consolas" w:cs="Times New Roman"/>
-          <w:color w:val="D4D4D4"/>
-          <w:sz w:val="21"/>
-          <w:szCs w:val="21"/>
-          <w:lang w:val="en-US" w:eastAsia="es-ES"/>
-        </w:rPr>
-      </w:pPr>
-    </w:p>
-    <w:p>
-      <w:pPr>
-        <w:shd w:val="clear" w:color="auto" w:fill="1E1E1E"/>
-        <w:spacing w:after="0" w:line="285" w:lineRule="atLeast"/>
-        <w:rPr>
-          <w:rFonts w:ascii="Consolas" w:eastAsia="Times New Roman" w:hAnsi="Consolas" w:cs="Times New Roman"/>
-          <w:color w:val="D4D4D4"/>
-          <w:sz w:val="21"/>
-          <w:szCs w:val="21"/>
-          <w:lang w:val="en-US" w:eastAsia="es-ES"/>
-        </w:rPr>
-      </w:pPr>
-      <w:r>
-        <w:rPr>
-          <w:rFonts w:ascii="Consolas" w:eastAsia="Times New Roman" w:hAnsi="Consolas" w:cs="Times New Roman"/>
-          <w:color w:val="D4D4D4"/>
-          <w:sz w:val="21"/>
-          <w:szCs w:val="21"/>
-          <w:lang w:val="en-US" w:eastAsia="es-ES"/>
-        </w:rPr>
-        <w:t>    </w:t>
-      </w:r>
-      <w:r>
-        <w:rPr>
-          <w:rFonts w:ascii="Consolas" w:eastAsia="Times New Roman" w:hAnsi="Consolas" w:cs="Times New Roman"/>
-          <w:color w:val="6A9955"/>
-          <w:sz w:val="21"/>
-          <w:szCs w:val="21"/>
-          <w:lang w:val="en-US" w:eastAsia="es-ES"/>
-        </w:rPr>
-        <w:t># Check two gradients</w:t>
-      </w:r>
-    </w:p>
-    <w:p>
-      <w:pPr>
-        <w:shd w:val="clear" w:color="auto" w:fill="1E1E1E"/>
-        <w:spacing w:after="0" w:line="285" w:lineRule="atLeast"/>
-        <w:rPr>
-          <w:rFonts w:ascii="Consolas" w:eastAsia="Times New Roman" w:hAnsi="Consolas" w:cs="Times New Roman"/>
-          <w:color w:val="D4D4D4"/>
-          <w:sz w:val="21"/>
-          <w:szCs w:val="21"/>
-          <w:lang w:val="en-US" w:eastAsia="es-ES"/>
-        </w:rPr>
-      </w:pPr>
-      <w:r>
-        <w:rPr>
-          <w:rFonts w:ascii="Consolas" w:eastAsia="Times New Roman" w:hAnsi="Consolas" w:cs="Times New Roman"/>
-          <w:color w:val="D4D4D4"/>
-          <w:sz w:val="21"/>
-          <w:szCs w:val="21"/>
-          <w:lang w:val="en-US" w:eastAsia="es-ES"/>
-        </w:rPr>
-        <w:t>    </w:t>
-      </w:r>
-      <w:proofErr w:type="spellStart"/>
-      <w:proofErr w:type="gramStart"/>
-      <w:r>
-        <w:rPr>
-          <w:rFonts w:ascii="Consolas" w:eastAsia="Times New Roman" w:hAnsi="Consolas" w:cs="Times New Roman"/>
-          <w:color w:val="D4D4D4"/>
-          <w:sz w:val="21"/>
-          <w:szCs w:val="21"/>
-          <w:lang w:val="en-US" w:eastAsia="es-ES"/>
-        </w:rPr>
-        <w:t>np.testing</w:t>
-      </w:r>
-      <w:proofErr w:type="gramEnd"/>
-      <w:r>
-        <w:rPr>
-          <w:rFonts w:ascii="Consolas" w:eastAsia="Times New Roman" w:hAnsi="Consolas" w:cs="Times New Roman"/>
-          <w:color w:val="D4D4D4"/>
-          <w:sz w:val="21"/>
-          <w:szCs w:val="21"/>
-          <w:lang w:val="en-US" w:eastAsia="es-ES"/>
-        </w:rPr>
-        <w:t>.assert_almost_equal</w:t>
-      </w:r>
-      <w:proofErr w:type="spellEnd"/>
-      <w:r>
-        <w:rPr>
-          <w:rFonts w:ascii="Consolas" w:eastAsia="Times New Roman" w:hAnsi="Consolas" w:cs="Times New Roman"/>
-          <w:color w:val="D4D4D4"/>
-          <w:sz w:val="21"/>
-          <w:szCs w:val="21"/>
-          <w:lang w:val="en-US" w:eastAsia="es-ES"/>
-        </w:rPr>
-        <w:t>(grad, </w:t>
-      </w:r>
-      <w:proofErr w:type="spellStart"/>
-      <w:r>
-        <w:rPr>
-          <w:rFonts w:ascii="Consolas" w:eastAsia="Times New Roman" w:hAnsi="Consolas" w:cs="Times New Roman"/>
-          <w:color w:val="D4D4D4"/>
-          <w:sz w:val="21"/>
-          <w:szCs w:val="21"/>
-          <w:lang w:val="en-US" w:eastAsia="es-ES"/>
-        </w:rPr>
-        <w:t>numgrad</w:t>
-      </w:r>
-      <w:proofErr w:type="spellEnd"/>
-      <w:r>
-        <w:rPr>
-          <w:rFonts w:ascii="Consolas" w:eastAsia="Times New Roman" w:hAnsi="Consolas" w:cs="Times New Roman"/>
-          <w:color w:val="D4D4D4"/>
-          <w:sz w:val="21"/>
-          <w:szCs w:val="21"/>
-          <w:lang w:val="en-US" w:eastAsia="es-ES"/>
-        </w:rPr>
-        <w:t>)</w:t>
-      </w:r>
-    </w:p>
-    <w:p>
-      <w:pPr>
-        <w:shd w:val="clear" w:color="auto" w:fill="1E1E1E"/>
-        <w:spacing w:after="0" w:line="285" w:lineRule="atLeast"/>
-        <w:rPr>
-          <w:rFonts w:ascii="Consolas" w:eastAsia="Times New Roman" w:hAnsi="Consolas" w:cs="Times New Roman"/>
-          <w:color w:val="D4D4D4"/>
-          <w:sz w:val="21"/>
-          <w:szCs w:val="21"/>
-          <w:lang w:val="en-US" w:eastAsia="es-ES"/>
-        </w:rPr>
-      </w:pPr>
-      <w:r>
-        <w:rPr>
-          <w:rFonts w:ascii="Consolas" w:eastAsia="Times New Roman" w:hAnsi="Consolas" w:cs="Times New Roman"/>
-          <w:color w:val="D4D4D4"/>
-          <w:sz w:val="21"/>
-          <w:szCs w:val="21"/>
-          <w:lang w:val="en-US" w:eastAsia="es-ES"/>
-        </w:rPr>
-        <w:t>    </w:t>
-      </w:r>
-      <w:r>
-        <w:rPr>
-          <w:rFonts w:ascii="Consolas" w:eastAsia="Times New Roman" w:hAnsi="Consolas" w:cs="Times New Roman"/>
-          <w:color w:val="C586C0"/>
-          <w:sz w:val="21"/>
-          <w:szCs w:val="21"/>
-          <w:lang w:val="en-US" w:eastAsia="es-ES"/>
-        </w:rPr>
-        <w:t>return</w:t>
-      </w:r>
-      <w:r>
-        <w:rPr>
-          <w:rFonts w:ascii="Consolas" w:eastAsia="Times New Roman" w:hAnsi="Consolas" w:cs="Times New Roman"/>
-          <w:color w:val="D4D4D4"/>
-          <w:sz w:val="21"/>
-          <w:szCs w:val="21"/>
-          <w:lang w:val="en-US" w:eastAsia="es-ES"/>
-        </w:rPr>
-        <w:t> (grad - </w:t>
-      </w:r>
-      <w:proofErr w:type="spellStart"/>
-      <w:r>
-        <w:rPr>
-          <w:rFonts w:ascii="Consolas" w:eastAsia="Times New Roman" w:hAnsi="Consolas" w:cs="Times New Roman"/>
-          <w:color w:val="D4D4D4"/>
-          <w:sz w:val="21"/>
-          <w:szCs w:val="21"/>
-          <w:lang w:val="en-US" w:eastAsia="es-ES"/>
-        </w:rPr>
-        <w:t>numgrad</w:t>
-      </w:r>
-      <w:proofErr w:type="spellEnd"/>
-      <w:r>
-        <w:rPr>
-          <w:rFonts w:ascii="Consolas" w:eastAsia="Times New Roman" w:hAnsi="Consolas" w:cs="Times New Roman"/>
-          <w:color w:val="D4D4D4"/>
-          <w:sz w:val="21"/>
-          <w:szCs w:val="21"/>
-          <w:lang w:val="en-US" w:eastAsia="es-ES"/>
-        </w:rPr>
-        <w:t>)</w:t>
-      </w:r>
-    </w:p>
-    <w:p>
-      <w:pPr>
-        <w:rPr>
-          <w:lang w:val="en-US"/>
-        </w:rPr>
-      </w:pPr>
-      <w:r>
-        <w:rPr>
-          <w:lang w:val="en-US"/>
-        </w:rPr>
-        <w:t xml:space="preserve"> </w:t>
-      </w:r>
-    </w:p>
-    <w:p>
-      <w:r>
-        <w:t xml:space="preserve">Tras lanzar los métodos </w:t>
-      </w:r>
-      <w:r>
-        <w:t>podemos comprobar como las predicciones que se nos facilitan en el guion de la práctica coinciden con nuestros resultados, dándonos a entender que el método programado se acerca o es el correcto.</w:t>
-      </w:r>
-    </w:p>
-    <w:p/>
-    <w:p>
-      <w:pPr>
-        <w:rPr>
-          <w:b/>
-        </w:rPr>
-      </w:pPr>
-      <w:r>
-        <w:rPr>
-          <w:b/>
-        </w:rPr>
-        <w:t xml:space="preserve">Aprendizaje de los parámetros: </w:t>
-      </w:r>
-    </w:p>
-    <w:p>
-      <w:r>
-        <w:t>Para entrenar la red neuronal</w:t>
-      </w:r>
-      <w:r>
-        <w:t xml:space="preserve"> utilizaremos la función </w:t>
-      </w:r>
-      <w:proofErr w:type="spellStart"/>
-      <w:r>
-        <w:t>minimize</w:t>
-      </w:r>
-      <w:proofErr w:type="spellEnd"/>
-      <w:r>
-        <w:t xml:space="preserve"> utilizando como parámetro de entrada la función </w:t>
-      </w:r>
-      <w:proofErr w:type="spellStart"/>
-      <w:r>
-        <w:t>backprop</w:t>
-      </w:r>
-      <w:proofErr w:type="spellEnd"/>
-      <w:r>
-        <w:t xml:space="preserve">, </w:t>
-      </w:r>
-      <w:proofErr w:type="spellStart"/>
-      <w:r>
-        <w:t>arrays</w:t>
-      </w:r>
-      <w:proofErr w:type="spellEnd"/>
-      <w:r>
-        <w:t xml:space="preserve"> de pesos aleatorios generados por nuestra función </w:t>
-      </w:r>
-      <w:proofErr w:type="spellStart"/>
-      <w:r>
-        <w:rPr>
-          <w:b/>
-        </w:rPr>
-        <w:t>generate_Random_Weights</w:t>
-      </w:r>
-      <w:proofErr w:type="spellEnd"/>
-      <w:r>
-        <w:rPr>
-          <w:b/>
-        </w:rPr>
-        <w:t xml:space="preserve"> </w:t>
-      </w:r>
-      <w:r>
-        <w:t xml:space="preserve">y los valores correspondientes a en número de entradas y salidas y elementos en la capa </w:t>
-      </w:r>
-      <w:r>
-        <w:t>oculta,</w:t>
-      </w:r>
+          <w:color w:val="D4D4D4"/>
+          <w:sz w:val="21"/>
+          <w:szCs w:val="21"/>
+          <w:lang w:eastAsia="es-ES"/>
+        </w:rPr>
+        <w:t>fmin</w:t>
+      </w:r>
+      <w:proofErr w:type="spellEnd"/>
+    </w:p>
+    <w:p>
       <w:bookmarkStart w:id="2" w:name="_GoBack"/>
       <w:bookmarkEnd w:id="2"/>
-      <w:r>
-        <w:t xml:space="preserve"> así como la tasa de aprendizaje.</w:t>
-      </w:r>
     </w:p>
     <w:p>
       <w:r>
@@ -14958,6 +15586,7 @@
   <w:style w:type="character" w:default="1" w:styleId="Fuentedeprrafopredeter">
     <w:name w:val="Default Paragraph Font"/>
     <w:uiPriority w:val="1"/>
+    <w:semiHidden/>
     <w:unhideWhenUsed/>
   </w:style>
   <w:style w:type="table" w:default="1" w:styleId="Tablanormal">

</xml_diff>